<commit_message>
Se agregó el diagrama de robustez del CU22 - Actualizar saldo de monedero y se corrigió su descripción de CU
</commit_message>
<xml_diff>
--- a/Documentación/CU-22_ActualizarMonedero/Descripción.docx
+++ b/Documentación/CU-22_ActualizarMonedero/Descripción.docx
@@ -324,16 +324,106 @@
             <w:r>
               <w:t xml:space="preserve">El sistema muestra la ventana </w:t>
             </w:r>
+            <w:r>
+              <w:t>“</w:t>
+            </w:r>
             <w:proofErr w:type="spellStart"/>
             <w:r>
               <w:t>ActualizarMonederoView</w:t>
             </w:r>
             <w:proofErr w:type="spellEnd"/>
             <w:r>
+              <w:t>”</w:t>
+            </w:r>
+            <w:r>
               <w:t xml:space="preserve"> con un campo de búsqueda para ingresar el</w:t>
             </w:r>
             <w:r>
-              <w:t xml:space="preserve"> código de barras, los campos nombre del titular, apellido paterno, apellido materno, teléfono y saldo actual desactivados, un campo actualizar saldo y dos botones a su derecha </w:t>
+              <w:t xml:space="preserve"> </w:t>
+            </w:r>
+            <w:r>
+              <w:t>“</w:t>
+            </w:r>
+            <w:r>
+              <w:t>código de barras</w:t>
+            </w:r>
+            <w:r>
+              <w:t>”</w:t>
+            </w:r>
+            <w:r>
+              <w:t xml:space="preserve">, los campos nombre del </w:t>
+            </w:r>
+            <w:r>
+              <w:t>“</w:t>
+            </w:r>
+            <w:r>
+              <w:t>titular</w:t>
+            </w:r>
+            <w:r>
+              <w:t>”</w:t>
+            </w:r>
+            <w:r>
+              <w:t xml:space="preserve">, </w:t>
+            </w:r>
+            <w:r>
+              <w:t>“</w:t>
+            </w:r>
+            <w:r>
+              <w:t>apellido paterno</w:t>
+            </w:r>
+            <w:r>
+              <w:t>”</w:t>
+            </w:r>
+            <w:r>
+              <w:t xml:space="preserve">, </w:t>
+            </w:r>
+            <w:r>
+              <w:t>“</w:t>
+            </w:r>
+            <w:r>
+              <w:t>apellido materno</w:t>
+            </w:r>
+            <w:r>
+              <w:t>”</w:t>
+            </w:r>
+            <w:r>
+              <w:t xml:space="preserve">, </w:t>
+            </w:r>
+            <w:r>
+              <w:t>“</w:t>
+            </w:r>
+            <w:r>
+              <w:t>teléfono</w:t>
+            </w:r>
+            <w:r>
+              <w:t>”</w:t>
+            </w:r>
+            <w:r>
+              <w:t xml:space="preserve"> y </w:t>
+            </w:r>
+            <w:r>
+              <w:t>“</w:t>
+            </w:r>
+            <w:r>
+              <w:t>saldo actual</w:t>
+            </w:r>
+            <w:r>
+              <w:t>”</w:t>
+            </w:r>
+            <w:r>
+              <w:t xml:space="preserve"> desactivados, un campo </w:t>
+            </w:r>
+            <w:r>
+              <w:t>“</w:t>
+            </w:r>
+            <w:r>
+              <w:t>actualizar saldo</w:t>
+            </w:r>
+            <w:r>
+              <w:t>”</w:t>
+            </w:r>
+            <w:r>
+              <w:t xml:space="preserve"> y dos botones a su derecha </w:t>
             </w:r>
             <w:r>
               <w:t>“</w:t>
@@ -394,7 +484,16 @@
               <w:t xml:space="preserve"> </w:t>
             </w:r>
             <w:r>
-              <w:t>llena el código de barras</w:t>
+              <w:t xml:space="preserve">llena el </w:t>
+            </w:r>
+            <w:r>
+              <w:t>“</w:t>
+            </w:r>
+            <w:r>
+              <w:t>código de barras</w:t>
+            </w:r>
+            <w:r>
+              <w:t>”</w:t>
             </w:r>
             <w:r>
               <w:t>.</w:t>
@@ -416,9 +515,15 @@
               <w:t xml:space="preserve">El sistema valida el </w:t>
             </w:r>
             <w:r>
+              <w:t>“</w:t>
+            </w:r>
+            <w:r>
               <w:t>código de barras</w:t>
             </w:r>
             <w:r>
+              <w:t>”</w:t>
+            </w:r>
+            <w:r>
               <w:t xml:space="preserve"> (FA-0</w:t>
             </w:r>
             <w:r>
@@ -434,7 +539,67 @@
               <w:t xml:space="preserve">y </w:t>
             </w:r>
             <w:r>
-              <w:t>obtiene el nombre del titular, apellido paterno, apellido materno, teléfono y el saldo actual de su monedero</w:t>
+              <w:t xml:space="preserve">obtiene el nombre del </w:t>
+            </w:r>
+            <w:r>
+              <w:t>“</w:t>
+            </w:r>
+            <w:r>
+              <w:t>titular</w:t>
+            </w:r>
+            <w:r>
+              <w:t>”</w:t>
+            </w:r>
+            <w:r>
+              <w:t xml:space="preserve">, </w:t>
+            </w:r>
+            <w:r>
+              <w:t>“</w:t>
+            </w:r>
+            <w:r>
+              <w:t>apellido paterno</w:t>
+            </w:r>
+            <w:r>
+              <w:t>”</w:t>
+            </w:r>
+            <w:r>
+              <w:t xml:space="preserve">, </w:t>
+            </w:r>
+            <w:r>
+              <w:t>“</w:t>
+            </w:r>
+            <w:r>
+              <w:t>apellido materno</w:t>
+            </w:r>
+            <w:r>
+              <w:t>”</w:t>
+            </w:r>
+            <w:r>
+              <w:t xml:space="preserve">, </w:t>
+            </w:r>
+            <w:r>
+              <w:t>“</w:t>
+            </w:r>
+            <w:r>
+              <w:t>teléfono</w:t>
+            </w:r>
+            <w:r>
+              <w:t>”</w:t>
+            </w:r>
+            <w:r>
+              <w:t xml:space="preserve"> y el </w:t>
+            </w:r>
+            <w:r>
+              <w:t>“</w:t>
+            </w:r>
+            <w:r>
+              <w:t>saldo actual</w:t>
+            </w:r>
+            <w:r>
+              <w:t>”</w:t>
+            </w:r>
+            <w:r>
+              <w:t xml:space="preserve"> de su monedero</w:t>
             </w:r>
             <w:r>
               <w:t xml:space="preserve"> y los coloca en los campos</w:t>
@@ -453,7 +618,19 @@
               <w:jc w:val="both"/>
             </w:pPr>
             <w:r>
-              <w:t xml:space="preserve">El cajero llena el campo actualizar saldo y da clic en el botón </w:t>
+              <w:t xml:space="preserve">El cajero llena el campo </w:t>
+            </w:r>
+            <w:r>
+              <w:t>“</w:t>
+            </w:r>
+            <w:r>
+              <w:t>actualizar saldo</w:t>
+            </w:r>
+            <w:r>
+              <w:t>”</w:t>
+            </w:r>
+            <w:r>
+              <w:t xml:space="preserve"> y da clic en el botón </w:t>
             </w:r>
             <w:r>
               <w:t>“</w:t>
@@ -475,7 +652,31 @@
               <w:jc w:val="both"/>
             </w:pPr>
             <w:r>
-              <w:t>El sistema suma la cantidad de actualizar saldo al saldo actual, resta esa cantidad a los ingresos de la última venta con el mismo monedero y actualiza el saldo actual del monedero.</w:t>
+              <w:t xml:space="preserve">El sistema suma la cantidad de </w:t>
+            </w:r>
+            <w:r>
+              <w:t>“</w:t>
+            </w:r>
+            <w:r>
+              <w:t>actualizar saldo</w:t>
+            </w:r>
+            <w:r>
+              <w:t>”</w:t>
+            </w:r>
+            <w:r>
+              <w:t xml:space="preserve"> al </w:t>
+            </w:r>
+            <w:r>
+              <w:t>“</w:t>
+            </w:r>
+            <w:r>
+              <w:t>saldo actual</w:t>
+            </w:r>
+            <w:r>
+              <w:t>”</w:t>
+            </w:r>
+            <w:r>
+              <w:t>, resta esa cantidad a los ingresos de la última venta con el mismo monedero y actualiza el saldo actual del monedero.</w:t>
             </w:r>
           </w:p>
           <w:p>
@@ -509,11 +710,17 @@
             <w:r>
               <w:t xml:space="preserve">El sistema cierra la ventana </w:t>
             </w:r>
+            <w:r>
+              <w:t>“</w:t>
+            </w:r>
             <w:proofErr w:type="spellStart"/>
             <w:r>
               <w:t>ActualizarMonederoView</w:t>
             </w:r>
             <w:proofErr w:type="spellEnd"/>
+            <w:r>
+              <w:t>”</w:t>
+            </w:r>
             <w:r>
               <w:t>.</w:t>
             </w:r>
@@ -3439,6 +3646,7 @@
   <w:style w:type="character" w:default="1" w:styleId="Fuentedeprrafopredeter">
     <w:name w:val="Default Paragraph Font"/>
     <w:uiPriority w:val="1"/>
+    <w:semiHidden/>
     <w:unhideWhenUsed/>
   </w:style>
   <w:style w:type="table" w:default="1" w:styleId="Tablanormal">

</xml_diff>

<commit_message>
Se corrigió la descripción del CU22
</commit_message>
<xml_diff>
--- a/Documentación/CU-22_ActualizarMonedero/Descripción.docx
+++ b/Documentación/CU-22_ActualizarMonedero/Descripción.docx
@@ -92,16 +92,7 @@
               <w:jc w:val="both"/>
             </w:pPr>
             <w:r>
-              <w:t xml:space="preserve">El caso de uso permite al buscar un monedero por su código de barras y </w:t>
-            </w:r>
-            <w:r>
-              <w:t>aumentar o disminuir</w:t>
-            </w:r>
-            <w:r>
-              <w:t xml:space="preserve"> su saldo</w:t>
-            </w:r>
-            <w:r>
-              <w:t>.</w:t>
+              <w:t>El caso de uso permite al buscar un monedero por su código de barras y aumentar o disminuir su saldo.</w:t>
             </w:r>
           </w:p>
         </w:tc>
@@ -221,10 +212,10 @@
               <w:t xml:space="preserve"> hace clic en el botón</w:t>
             </w:r>
             <w:r>
-              <w:t xml:space="preserve"> apartado</w:t>
-            </w:r>
-            <w:r>
-              <w:t xml:space="preserve"> “</w:t>
+              <w:t xml:space="preserve"> </w:t>
+            </w:r>
+            <w:r>
+              <w:t>“</w:t>
             </w:r>
             <w:r>
               <w:t>Actualizar</w:t>
@@ -233,7 +224,22 @@
               <w:t xml:space="preserve"> Monedero</w:t>
             </w:r>
             <w:r>
-              <w:t>”.</w:t>
+              <w:t>”</w:t>
+            </w:r>
+            <w:r>
+              <w:t xml:space="preserve"> desde la ventana </w:t>
+            </w:r>
+            <w:r>
+              <w:t>“</w:t>
+            </w:r>
+            <w:r>
+              <w:t>VerMonederosView</w:t>
+            </w:r>
+            <w:r>
+              <w:t>”</w:t>
+            </w:r>
+            <w:r>
+              <w:t>.</w:t>
             </w:r>
           </w:p>
         </w:tc>
@@ -276,13 +282,7 @@
               <w:jc w:val="both"/>
             </w:pPr>
             <w:r>
-              <w:t xml:space="preserve">PRE-02 Debe existir al menos un </w:t>
-            </w:r>
-            <w:r>
-              <w:t>MONEDERO</w:t>
-            </w:r>
-            <w:r>
-              <w:t xml:space="preserve"> registrado en el sistema.</w:t>
+              <w:t>PRE-02 Debe existir al menos un MONEDERO registrado en el sistema.</w:t>
             </w:r>
           </w:p>
         </w:tc>
@@ -327,16 +327,26 @@
             <w:r>
               <w:t>“</w:t>
             </w:r>
-            <w:proofErr w:type="spellStart"/>
             <w:r>
               <w:t>ActualizarMonederoView</w:t>
             </w:r>
-            <w:proofErr w:type="spellEnd"/>
             <w:r>
               <w:t>”</w:t>
             </w:r>
             <w:r>
-              <w:t xml:space="preserve"> con un campo de búsqueda para ingresar el</w:t>
+              <w:t xml:space="preserve"> con </w:t>
+            </w:r>
+            <w:r>
+              <w:t>los</w:t>
+            </w:r>
+            <w:r>
+              <w:t xml:space="preserve"> campo</w:t>
+            </w:r>
+            <w:r>
+              <w:t>s</w:t>
+            </w:r>
+            <w:r>
+              <w:t xml:space="preserve"> de</w:t>
             </w:r>
             <w:r>
               <w:t xml:space="preserve"> </w:t>
@@ -345,19 +355,28 @@
               <w:t>“</w:t>
             </w:r>
             <w:r>
-              <w:t>código de barras</w:t>
+              <w:t>Nombre</w:t>
             </w:r>
             <w:r>
               <w:t>”</w:t>
             </w:r>
             <w:r>
-              <w:t xml:space="preserve">, los campos nombre del </w:t>
+              <w:t xml:space="preserve">, </w:t>
             </w:r>
             <w:r>
               <w:t>“</w:t>
             </w:r>
             <w:r>
-              <w:t>titular</w:t>
+              <w:t>A</w:t>
+            </w:r>
+            <w:r>
+              <w:t xml:space="preserve">pellido </w:t>
+            </w:r>
+            <w:r>
+              <w:t>P</w:t>
+            </w:r>
+            <w:r>
+              <w:t>aterno</w:t>
             </w:r>
             <w:r>
               <w:t>”</w:t>
@@ -369,94 +388,103 @@
               <w:t>“</w:t>
             </w:r>
             <w:r>
-              <w:t>apellido paterno</w:t>
+              <w:t>A</w:t>
+            </w:r>
+            <w:r>
+              <w:t xml:space="preserve">pellido </w:t>
+            </w:r>
+            <w:r>
+              <w:t>M</w:t>
+            </w:r>
+            <w:r>
+              <w:t>aterno</w:t>
             </w:r>
             <w:r>
               <w:t>”</w:t>
             </w:r>
             <w:r>
-              <w:t xml:space="preserve">, </w:t>
+              <w:t xml:space="preserve"> y</w:t>
+            </w:r>
+            <w:r>
+              <w:t xml:space="preserve"> </w:t>
             </w:r>
             <w:r>
               <w:t>“</w:t>
             </w:r>
             <w:r>
-              <w:t>apellido materno</w:t>
+              <w:t>T</w:t>
+            </w:r>
+            <w:r>
+              <w:t>eléfono</w:t>
             </w:r>
             <w:r>
               <w:t>”</w:t>
             </w:r>
             <w:r>
-              <w:t xml:space="preserve">, </w:t>
+              <w:t xml:space="preserve"> </w:t>
+            </w:r>
+            <w:r>
+              <w:t>y los</w:t>
+            </w:r>
+            <w:r>
+              <w:t xml:space="preserve"> campos </w:t>
             </w:r>
             <w:r>
               <w:t>“</w:t>
             </w:r>
             <w:r>
-              <w:t>teléfono</w:t>
+              <w:t>S</w:t>
+            </w:r>
+            <w:r>
+              <w:t>aldo</w:t>
             </w:r>
             <w:r>
               <w:t>”</w:t>
             </w:r>
             <w:r>
-              <w:t xml:space="preserve"> y </w:t>
-            </w:r>
-            <w:r>
-              <w:t>“</w:t>
-            </w:r>
-            <w:r>
-              <w:t>saldo actual</w:t>
-            </w:r>
-            <w:r>
-              <w:t>”</w:t>
-            </w:r>
-            <w:r>
-              <w:t xml:space="preserve"> desactivados, un campo </w:t>
-            </w:r>
-            <w:r>
-              <w:t>“</w:t>
-            </w:r>
-            <w:r>
-              <w:t>actualizar saldo</w:t>
-            </w:r>
-            <w:r>
-              <w:t>”</w:t>
-            </w:r>
-            <w:r>
-              <w:t xml:space="preserve"> y dos botones a su derecha </w:t>
-            </w:r>
-            <w:r>
-              <w:t>“</w:t>
-            </w:r>
-            <w:r>
-              <w:t>Agregar</w:t>
-            </w:r>
-            <w:r>
-              <w:t>”</w:t>
-            </w:r>
-            <w:r>
-              <w:t xml:space="preserve"> y </w:t>
-            </w:r>
-            <w:r>
-              <w:t>“</w:t>
-            </w:r>
-            <w:r>
-              <w:t>Restar</w:t>
-            </w:r>
-            <w:r>
-              <w:t>”</w:t>
-            </w:r>
-            <w:r>
-              <w:t xml:space="preserve"> además del botón </w:t>
-            </w:r>
-            <w:r>
-              <w:t>“</w:t>
-            </w:r>
-            <w:r>
-              <w:t>Salir</w:t>
-            </w:r>
-            <w:r>
-              <w:t>”</w:t>
+              <w:t xml:space="preserve"> y “Código de Barras”</w:t>
+            </w:r>
+            <w:r>
+              <w:t xml:space="preserve"> desactivados</w:t>
+            </w:r>
+            <w:r>
+              <w:t xml:space="preserve"> </w:t>
+            </w:r>
+            <w:r>
+              <w:t>además de</w:t>
+            </w:r>
+            <w:r>
+              <w:t xml:space="preserve"> </w:t>
+            </w:r>
+            <w:r>
+              <w:t>l</w:t>
+            </w:r>
+            <w:r>
+              <w:t>os</w:t>
+            </w:r>
+            <w:r>
+              <w:t xml:space="preserve"> bot</w:t>
+            </w:r>
+            <w:r>
+              <w:t>o</w:t>
+            </w:r>
+            <w:r>
+              <w:t>n</w:t>
+            </w:r>
+            <w:r>
+              <w:t>es</w:t>
+            </w:r>
+            <w:r>
+              <w:t xml:space="preserve"> </w:t>
+            </w:r>
+            <w:r>
+              <w:t xml:space="preserve">“Actualizar” que está desactivado y el botón </w:t>
+            </w:r>
+            <w:r>
+              <w:t>“Salir”</w:t>
+            </w:r>
+            <w:r>
+              <w:t>, obtiene los datos del MONEDERO y llena los campos con su información</w:t>
             </w:r>
             <w:r>
               <w:t>.</w:t>
@@ -484,22 +512,40 @@
               <w:t xml:space="preserve"> </w:t>
             </w:r>
             <w:r>
-              <w:t xml:space="preserve">llena el </w:t>
-            </w:r>
-            <w:r>
-              <w:t>“</w:t>
-            </w:r>
-            <w:r>
-              <w:t>código de barras</w:t>
-            </w:r>
-            <w:r>
-              <w:t>”</w:t>
+              <w:t>cambia</w:t>
+            </w:r>
+            <w:r>
+              <w:t xml:space="preserve"> </w:t>
+            </w:r>
+            <w:r>
+              <w:t xml:space="preserve">la información del campo “Teléfono” </w:t>
+            </w:r>
+            <w:r>
+              <w:t>y/</w:t>
+            </w:r>
+            <w:r>
+              <w:t xml:space="preserve">o “Nombre” </w:t>
+            </w:r>
+            <w:r>
+              <w:t>y/</w:t>
+            </w:r>
+            <w:r>
+              <w:t xml:space="preserve">o “Apellido Paterno” </w:t>
+            </w:r>
+            <w:r>
+              <w:t>y/</w:t>
+            </w:r>
+            <w:r>
+              <w:t>o “Apellido Materno”</w:t>
             </w:r>
             <w:r>
               <w:t>.</w:t>
             </w:r>
             <w:r>
-              <w:t xml:space="preserve"> (FA-01)</w:t>
+              <w:t xml:space="preserve"> </w:t>
+            </w:r>
+            <w:r>
+              <w:t>(FA-01)</w:t>
             </w:r>
           </w:p>
           <w:p>
@@ -512,100 +558,19 @@
               <w:jc w:val="both"/>
             </w:pPr>
             <w:r>
-              <w:t xml:space="preserve">El sistema valida el </w:t>
-            </w:r>
-            <w:r>
-              <w:t>“</w:t>
-            </w:r>
-            <w:r>
-              <w:t>código de barras</w:t>
-            </w:r>
-            <w:r>
-              <w:t>”</w:t>
-            </w:r>
-            <w:r>
-              <w:t xml:space="preserve"> (FA-0</w:t>
-            </w:r>
-            <w:r>
-              <w:t>2</w:t>
-            </w:r>
-            <w:r>
-              <w:t>)</w:t>
+              <w:t xml:space="preserve">El sistema </w:t>
+            </w:r>
+            <w:r>
+              <w:t>activa el botón “Actualizar”</w:t>
+            </w:r>
+            <w:r>
+              <w:t>.</w:t>
             </w:r>
             <w:r>
               <w:t xml:space="preserve"> </w:t>
             </w:r>
             <w:r>
-              <w:t xml:space="preserve">y </w:t>
-            </w:r>
-            <w:r>
-              <w:t xml:space="preserve">obtiene el nombre del </w:t>
-            </w:r>
-            <w:r>
-              <w:t>“</w:t>
-            </w:r>
-            <w:r>
-              <w:t>titular</w:t>
-            </w:r>
-            <w:r>
-              <w:t>”</w:t>
-            </w:r>
-            <w:r>
-              <w:t xml:space="preserve">, </w:t>
-            </w:r>
-            <w:r>
-              <w:t>“</w:t>
-            </w:r>
-            <w:r>
-              <w:t>apellido paterno</w:t>
-            </w:r>
-            <w:r>
-              <w:t>”</w:t>
-            </w:r>
-            <w:r>
-              <w:t xml:space="preserve">, </w:t>
-            </w:r>
-            <w:r>
-              <w:t>“</w:t>
-            </w:r>
-            <w:r>
-              <w:t>apellido materno</w:t>
-            </w:r>
-            <w:r>
-              <w:t>”</w:t>
-            </w:r>
-            <w:r>
-              <w:t xml:space="preserve">, </w:t>
-            </w:r>
-            <w:r>
-              <w:t>“</w:t>
-            </w:r>
-            <w:r>
-              <w:t>teléfono</w:t>
-            </w:r>
-            <w:r>
-              <w:t>”</w:t>
-            </w:r>
-            <w:r>
-              <w:t xml:space="preserve"> y el </w:t>
-            </w:r>
-            <w:r>
-              <w:t>“</w:t>
-            </w:r>
-            <w:r>
-              <w:t>saldo actual</w:t>
-            </w:r>
-            <w:r>
-              <w:t>”</w:t>
-            </w:r>
-            <w:r>
-              <w:t xml:space="preserve"> de su monedero</w:t>
-            </w:r>
-            <w:r>
-              <w:t xml:space="preserve"> y los coloca en los campos</w:t>
-            </w:r>
-            <w:r>
-              <w:t>.</w:t>
+              <w:t>(FA-01)</w:t>
             </w:r>
           </w:p>
           <w:p>
@@ -618,28 +583,10 @@
               <w:jc w:val="both"/>
             </w:pPr>
             <w:r>
-              <w:t xml:space="preserve">El cajero llena el campo </w:t>
-            </w:r>
-            <w:r>
-              <w:t>“</w:t>
-            </w:r>
-            <w:r>
-              <w:t>actualizar saldo</w:t>
-            </w:r>
-            <w:r>
-              <w:t>”</w:t>
-            </w:r>
-            <w:r>
-              <w:t xml:space="preserve"> y da clic en el botón </w:t>
-            </w:r>
-            <w:r>
-              <w:t>“</w:t>
-            </w:r>
-            <w:r>
-              <w:t>Agregar”.</w:t>
-            </w:r>
-            <w:r>
-              <w:t xml:space="preserve"> (FA-03)</w:t>
+              <w:t xml:space="preserve">El cajero </w:t>
+            </w:r>
+            <w:r>
+              <w:t>da clic en el botón “Actualizar”.</w:t>
             </w:r>
           </w:p>
           <w:p>
@@ -652,31 +599,37 @@
               <w:jc w:val="both"/>
             </w:pPr>
             <w:r>
-              <w:t xml:space="preserve">El sistema suma la cantidad de </w:t>
+              <w:t xml:space="preserve">El sistema </w:t>
+            </w:r>
+            <w:r>
+              <w:t>valida el campo “Teléfono”</w:t>
+            </w:r>
+            <w:r>
+              <w:t xml:space="preserve"> (FA-02)</w:t>
+            </w:r>
+            <w:r>
+              <w:t xml:space="preserve">, muestra la ventana “InfoView” con el mensaje “El monedero de [Nombre del </w:t>
+            </w:r>
+            <w:r>
+              <w:t>Titular</w:t>
+            </w:r>
+            <w:r>
+              <w:t>] ha sido actualizado exitosamente”</w:t>
+            </w:r>
+            <w:r>
+              <w:t xml:space="preserve"> y un botón </w:t>
             </w:r>
             <w:r>
               <w:t>“</w:t>
             </w:r>
             <w:r>
-              <w:t>actualizar saldo</w:t>
+              <w:t>Aceptar</w:t>
             </w:r>
             <w:r>
               <w:t>”</w:t>
             </w:r>
             <w:r>
-              <w:t xml:space="preserve"> al </w:t>
-            </w:r>
-            <w:r>
-              <w:t>“</w:t>
-            </w:r>
-            <w:r>
-              <w:t>saldo actual</w:t>
-            </w:r>
-            <w:r>
-              <w:t>”</w:t>
-            </w:r>
-            <w:r>
-              <w:t>, resta esa cantidad a los ingresos de la última venta con el mismo monedero y actualiza el saldo actual del monedero.</w:t>
+              <w:t>.</w:t>
             </w:r>
           </w:p>
           <w:p>
@@ -689,13 +642,7 @@
               <w:jc w:val="both"/>
             </w:pPr>
             <w:r>
-              <w:t xml:space="preserve">El cajero da clic en el botón </w:t>
-            </w:r>
-            <w:r>
-              <w:t>“</w:t>
-            </w:r>
-            <w:r>
-              <w:t>Salir”.</w:t>
+              <w:t>El cajero da clic en el botón “Salir”.</w:t>
             </w:r>
           </w:p>
           <w:p>
@@ -713,11 +660,9 @@
             <w:r>
               <w:t>“</w:t>
             </w:r>
-            <w:proofErr w:type="spellStart"/>
             <w:r>
               <w:t>ActualizarMonederoView</w:t>
             </w:r>
-            <w:proofErr w:type="spellEnd"/>
             <w:r>
               <w:t>”</w:t>
             </w:r>
@@ -792,10 +737,7 @@
               <w:t xml:space="preserve">El actor </w:t>
             </w:r>
             <w:r>
-              <w:t xml:space="preserve">da clic en el botón </w:t>
-            </w:r>
-            <w:r>
-              <w:t>“</w:t>
+              <w:t>da clic en el botón “</w:t>
             </w:r>
             <w:r>
               <w:t>Salir</w:t>
@@ -817,18 +759,28 @@
               <w:jc w:val="both"/>
             </w:pPr>
             <w:r>
-              <w:t xml:space="preserve">El sistema cierra la ventana </w:t>
-            </w:r>
-            <w:proofErr w:type="spellStart"/>
+              <w:t>Si no ha modificado ningún campo e</w:t>
+            </w:r>
+            <w:r>
+              <w:t xml:space="preserve">l sistema cierra la ventana </w:t>
+            </w:r>
+            <w:r>
+              <w:t>“</w:t>
+            </w:r>
             <w:r>
               <w:t>Actualizar</w:t>
             </w:r>
             <w:r>
               <w:t>MonederoView</w:t>
             </w:r>
-            <w:proofErr w:type="spellEnd"/>
-            <w:r>
-              <w:t>.</w:t>
+            <w:r>
+              <w:t>”</w:t>
+            </w:r>
+            <w:r>
+              <w:t xml:space="preserve"> y </w:t>
+            </w:r>
+            <w:r>
+              <w:t>regresa al flujo normal en el último paso.</w:t>
             </w:r>
           </w:p>
           <w:p>
@@ -841,27 +793,19 @@
               <w:jc w:val="both"/>
             </w:pPr>
             <w:r>
-              <w:t>regresa al flujo normal en el último paso.</w:t>
-            </w:r>
-          </w:p>
-          <w:p>
-            <w:pPr>
-              <w:jc w:val="both"/>
-            </w:pPr>
-            <w:r>
-              <w:t>FA-0</w:t>
-            </w:r>
-            <w:r>
-              <w:t>2</w:t>
-            </w:r>
-            <w:r>
-              <w:t xml:space="preserve"> </w:t>
-            </w:r>
-            <w:r>
-              <w:t>Monedero</w:t>
-            </w:r>
-            <w:r>
-              <w:t xml:space="preserve"> Inválido</w:t>
+              <w:t xml:space="preserve">Si ha modificado algún campo el sistema muestra la ventana </w:t>
+            </w:r>
+            <w:r>
+              <w:t>“</w:t>
+            </w:r>
+            <w:r>
+              <w:t xml:space="preserve">ConfirmacionView” con el mensaje “¿Estás seguro de cancelar los cambios?, se perderán los campos actualizados” y un botón </w:t>
+            </w:r>
+            <w:r>
+              <w:t>“</w:t>
+            </w:r>
+            <w:r>
+              <w:t>Aceptar”.</w:t>
             </w:r>
           </w:p>
           <w:p>
@@ -869,41 +813,30 @@
               <w:pStyle w:val="Prrafodelista"/>
               <w:numPr>
                 <w:ilvl w:val="0"/>
-                <w:numId w:val="15"/>
+                <w:numId w:val="3"/>
               </w:numPr>
               <w:jc w:val="both"/>
             </w:pPr>
             <w:r>
-              <w:t xml:space="preserve">El </w:t>
-            </w:r>
-            <w:r>
-              <w:t xml:space="preserve">sistema muestra una ventana </w:t>
-            </w:r>
-            <w:proofErr w:type="spellStart"/>
-            <w:r>
-              <w:t>Advertencia</w:t>
-            </w:r>
-            <w:r>
-              <w:t>View</w:t>
-            </w:r>
-            <w:proofErr w:type="spellEnd"/>
-            <w:r>
-              <w:t xml:space="preserve"> con el mensaje </w:t>
+              <w:t>Si e</w:t>
+            </w:r>
+            <w:r>
+              <w:t xml:space="preserve">l cajero da clic en </w:t>
+            </w:r>
+            <w:r>
+              <w:t>e</w:t>
+            </w:r>
+            <w:r>
+              <w:t xml:space="preserve">l botón </w:t>
             </w:r>
             <w:r>
               <w:t>“</w:t>
             </w:r>
             <w:r>
-              <w:t>El código de barras no es un monedero registrado en el sistema</w:t>
-            </w:r>
-            <w:r>
-              <w:t xml:space="preserve">” y un botón </w:t>
-            </w:r>
-            <w:r>
-              <w:t>“</w:t>
-            </w:r>
-            <w:r>
-              <w:t>Aceptar”.</w:t>
+              <w:t>Aceptar”</w:t>
+            </w:r>
+            <w:r>
+              <w:t>, regresa al flujo normal en el último paso.</w:t>
             </w:r>
           </w:p>
           <w:p>
@@ -911,18 +844,32 @@
               <w:pStyle w:val="Prrafodelista"/>
               <w:numPr>
                 <w:ilvl w:val="0"/>
-                <w:numId w:val="15"/>
+                <w:numId w:val="3"/>
               </w:numPr>
               <w:jc w:val="both"/>
             </w:pPr>
             <w:r>
-              <w:t xml:space="preserve">El cajero da clic en el botón </w:t>
-            </w:r>
-            <w:r>
-              <w:t>“</w:t>
-            </w:r>
-            <w:r>
-              <w:t>Aceptar”.</w:t>
+              <w:t xml:space="preserve">Si el cajero da clic en el botón </w:t>
+            </w:r>
+            <w:r>
+              <w:t>“Cancelar” r</w:t>
+            </w:r>
+            <w:r>
+              <w:t>egresa al flu</w:t>
+            </w:r>
+            <w:r>
+              <w:t>jo normal en el paso 3</w:t>
+            </w:r>
+            <w:r>
+              <w:t>.</w:t>
+            </w:r>
+          </w:p>
+          <w:p>
+            <w:pPr>
+              <w:jc w:val="both"/>
+            </w:pPr>
+            <w:r>
+              <w:t>FA-02 Formato de Teléfono Incorrecto</w:t>
             </w:r>
           </w:p>
           <w:p>
@@ -930,23 +877,30 @@
               <w:pStyle w:val="Prrafodelista"/>
               <w:numPr>
                 <w:ilvl w:val="0"/>
-                <w:numId w:val="15"/>
+                <w:numId w:val="19"/>
               </w:numPr>
               <w:jc w:val="both"/>
             </w:pPr>
             <w:r>
-              <w:t xml:space="preserve">El sistema cierra la ventana </w:t>
-            </w:r>
-            <w:proofErr w:type="spellStart"/>
-            <w:r>
-              <w:t>Advertencia</w:t>
-            </w:r>
-            <w:r>
-              <w:t>View</w:t>
-            </w:r>
-            <w:proofErr w:type="spellEnd"/>
-            <w:r>
-              <w:t>.</w:t>
+              <w:t xml:space="preserve">El sistema muestra la ventana </w:t>
+            </w:r>
+            <w:r>
+              <w:t>“</w:t>
+            </w:r>
+            <w:r>
+              <w:t xml:space="preserve">AdvertenciaView” con el mensaje “El formato del teléfono es incorrecto, debe tener 10 dígitos numéricos” </w:t>
+            </w:r>
+            <w:r>
+              <w:t xml:space="preserve">y un botón </w:t>
+            </w:r>
+            <w:r>
+              <w:t>“</w:t>
+            </w:r>
+            <w:r>
+              <w:t>Aceptar</w:t>
+            </w:r>
+            <w:r>
+              <w:t>”.</w:t>
             </w:r>
           </w:p>
           <w:p>
@@ -954,38 +908,18 @@
               <w:pStyle w:val="Prrafodelista"/>
               <w:numPr>
                 <w:ilvl w:val="0"/>
-                <w:numId w:val="15"/>
+                <w:numId w:val="19"/>
               </w:numPr>
               <w:jc w:val="both"/>
             </w:pPr>
             <w:r>
-              <w:t>R</w:t>
-            </w:r>
-            <w:r>
-              <w:t>egresa al flujo normal en el</w:t>
-            </w:r>
-            <w:r>
-              <w:t xml:space="preserve"> </w:t>
-            </w:r>
-            <w:r>
-              <w:t>paso</w:t>
-            </w:r>
-            <w:r>
-              <w:t xml:space="preserve"> </w:t>
-            </w:r>
-            <w:r>
-              <w:t>2</w:t>
-            </w:r>
-            <w:r>
-              <w:t>.</w:t>
-            </w:r>
-          </w:p>
-          <w:p>
-            <w:pPr>
-              <w:jc w:val="both"/>
-            </w:pPr>
-            <w:r>
-              <w:t>FA-03 Restar Saldo</w:t>
+              <w:t xml:space="preserve">El cajero da clic en el botón </w:t>
+            </w:r>
+            <w:r>
+              <w:t>“</w:t>
+            </w:r>
+            <w:r>
+              <w:t>Aceptar”.</w:t>
             </w:r>
           </w:p>
           <w:p>
@@ -993,18 +927,33 @@
               <w:pStyle w:val="Prrafodelista"/>
               <w:numPr>
                 <w:ilvl w:val="0"/>
-                <w:numId w:val="18"/>
+                <w:numId w:val="19"/>
               </w:numPr>
               <w:jc w:val="both"/>
             </w:pPr>
             <w:r>
-              <w:t xml:space="preserve">El cajero da clic en el botón </w:t>
+              <w:t xml:space="preserve">El sistema cierra la ventana </w:t>
             </w:r>
             <w:r>
               <w:t>“</w:t>
             </w:r>
             <w:r>
-              <w:t>Restar”.</w:t>
+              <w:t>AdvertenciaView”</w:t>
+            </w:r>
+            <w:r>
+              <w:t xml:space="preserve"> y muestra la ventana </w:t>
+            </w:r>
+            <w:r>
+              <w:t>“</w:t>
+            </w:r>
+            <w:r>
+              <w:t>VerMonederosView</w:t>
+            </w:r>
+            <w:r>
+              <w:t>”</w:t>
+            </w:r>
+            <w:r>
+              <w:t>.</w:t>
             </w:r>
           </w:p>
           <w:p>
@@ -1012,120 +961,16 @@
               <w:pStyle w:val="Prrafodelista"/>
               <w:numPr>
                 <w:ilvl w:val="0"/>
-                <w:numId w:val="18"/>
+                <w:numId w:val="19"/>
               </w:numPr>
               <w:jc w:val="both"/>
             </w:pPr>
             <w:r>
-              <w:t xml:space="preserve">El sistema </w:t>
-            </w:r>
-            <w:r>
-              <w:t xml:space="preserve">valida que la cantidad restada sea mayor al saldo actual, si no es mayor, muestra una ventana </w:t>
-            </w:r>
-            <w:proofErr w:type="spellStart"/>
-            <w:r>
-              <w:t>Advertencia</w:t>
-            </w:r>
-            <w:r>
-              <w:t>View</w:t>
-            </w:r>
-            <w:proofErr w:type="spellEnd"/>
-            <w:r>
-              <w:t xml:space="preserve"> con el mensaje </w:t>
-            </w:r>
-            <w:r>
-              <w:t>“</w:t>
-            </w:r>
-            <w:r>
-              <w:t>La cantidad restada es mayor al saldo actual, digita una cantidad menor al saldo del monedero</w:t>
-            </w:r>
-            <w:r>
-              <w:t>”</w:t>
-            </w:r>
-            <w:r>
-              <w:t xml:space="preserve"> con el botón </w:t>
-            </w:r>
-            <w:r>
-              <w:t>“</w:t>
-            </w:r>
-            <w:r>
-              <w:t>Aceptar</w:t>
-            </w:r>
-            <w:r>
-              <w:t>”</w:t>
-            </w:r>
-            <w:r>
-              <w:t>.</w:t>
-            </w:r>
-          </w:p>
-          <w:p>
-            <w:pPr>
-              <w:pStyle w:val="Prrafodelista"/>
-              <w:numPr>
-                <w:ilvl w:val="0"/>
-                <w:numId w:val="18"/>
-              </w:numPr>
-              <w:jc w:val="both"/>
-            </w:pPr>
-            <w:r>
-              <w:t xml:space="preserve">El cajero da clic en </w:t>
-            </w:r>
-            <w:r>
-              <w:t>“</w:t>
-            </w:r>
-            <w:r>
-              <w:t>Aceptar”.</w:t>
-            </w:r>
-          </w:p>
-          <w:p>
-            <w:pPr>
-              <w:pStyle w:val="Prrafodelista"/>
-              <w:numPr>
-                <w:ilvl w:val="0"/>
-                <w:numId w:val="18"/>
-              </w:numPr>
-              <w:jc w:val="both"/>
-            </w:pPr>
-            <w:r>
-              <w:t xml:space="preserve">El sistema cierra la ventana </w:t>
-            </w:r>
-            <w:proofErr w:type="spellStart"/>
-            <w:r>
-              <w:t>ActualizarMonederoView</w:t>
-            </w:r>
-            <w:proofErr w:type="spellEnd"/>
-            <w:r>
-              <w:t xml:space="preserve"> y regresa al flujo normal en el paso 4.</w:t>
-            </w:r>
-          </w:p>
-          <w:p>
-            <w:pPr>
-              <w:pStyle w:val="Prrafodelista"/>
-              <w:numPr>
-                <w:ilvl w:val="0"/>
-                <w:numId w:val="18"/>
-              </w:numPr>
-              <w:jc w:val="both"/>
-            </w:pPr>
-            <w:r>
-              <w:lastRenderedPageBreak/>
-              <w:t xml:space="preserve">Si la cantidad ingresada es menor al saldo actual, </w:t>
-            </w:r>
-            <w:r>
-              <w:t>resta la cantidad de actualizar saldo al saldo actual, suma esa cantidad a los ingresos de la última venta con el mismo monedero y actualiza el saldo actual del monedero</w:t>
-            </w:r>
-            <w:r>
-              <w:t xml:space="preserve"> y r</w:t>
-            </w:r>
-            <w:r>
-              <w:t>egresa al flujo normal en el paso 6.</w:t>
-            </w:r>
-          </w:p>
-          <w:p>
-            <w:pPr>
-              <w:ind w:left="360"/>
-              <w:jc w:val="both"/>
-            </w:pPr>
+              <w:t>Regresa al flujo normal en el paso</w:t>
+            </w:r>
+            <w:r>
+              <w:t xml:space="preserve"> 2.</w:t>
+            </w:r>
           </w:p>
         </w:tc>
       </w:tr>
@@ -1146,7 +991,6 @@
                 <w:b/>
                 <w:bCs/>
               </w:rPr>
-              <w:lastRenderedPageBreak/>
               <w:t>Excepciones</w:t>
             </w:r>
           </w:p>
@@ -1184,13 +1028,18 @@
               </w:numPr>
             </w:pPr>
             <w:r>
+              <w:lastRenderedPageBreak/>
               <w:t xml:space="preserve">El sistema muestra en pantalla la ventana </w:t>
             </w:r>
-            <w:proofErr w:type="spellStart"/>
+            <w:r>
+              <w:t>“</w:t>
+            </w:r>
             <w:r>
               <w:t>ErrorView</w:t>
             </w:r>
-            <w:proofErr w:type="spellEnd"/>
+            <w:r>
+              <w:t>”</w:t>
+            </w:r>
             <w:r>
               <w:t xml:space="preserve"> con el mensaje “</w:t>
             </w:r>
@@ -1230,18 +1079,24 @@
             <w:r>
               <w:t xml:space="preserve">El sistema cierra las ventanas </w:t>
             </w:r>
-            <w:proofErr w:type="spellStart"/>
+            <w:r>
+              <w:t>“</w:t>
+            </w:r>
             <w:r>
               <w:t>ErrorView</w:t>
             </w:r>
-            <w:proofErr w:type="spellEnd"/>
+            <w:r>
+              <w:t>”</w:t>
+            </w:r>
             <w:r>
               <w:t xml:space="preserve"> y</w:t>
             </w:r>
             <w:r>
               <w:t xml:space="preserve"> </w:t>
             </w:r>
-            <w:proofErr w:type="spellStart"/>
+            <w:r>
+              <w:t>“</w:t>
+            </w:r>
             <w:r>
               <w:t>Actualizar</w:t>
             </w:r>
@@ -1251,7 +1106,9 @@
             <w:r>
               <w:t>View</w:t>
             </w:r>
-            <w:proofErr w:type="spellEnd"/>
+            <w:r>
+              <w:t>”</w:t>
+            </w:r>
             <w:r>
               <w:t>.</w:t>
             </w:r>
@@ -1287,6 +1144,7 @@
                 <w:b/>
                 <w:bCs/>
               </w:rPr>
+              <w:lastRenderedPageBreak/>
               <w:t>Postcondiciones</w:t>
             </w:r>
           </w:p>
@@ -1297,10 +1155,7 @@
           </w:tcPr>
           <w:p>
             <w:r>
-              <w:t>POS-01 El saldo del monedero ha sido actualizado correctamente en el sistema</w:t>
-            </w:r>
-            <w:r>
-              <w:t>.</w:t>
+              <w:t>POS-01 El saldo del monedero ha sido actualizado correctamente en el sistema.</w:t>
             </w:r>
           </w:p>
         </w:tc>
@@ -1332,10 +1187,7 @@
           </w:tcPr>
           <w:p>
             <w:r>
-              <w:t>No extiende</w:t>
-            </w:r>
-            <w:r>
-              <w:t>.</w:t>
+              <w:t>CU21 – Consultar Monedero</w:t>
             </w:r>
           </w:p>
         </w:tc>
@@ -1476,6 +1328,95 @@
     </w:lvl>
   </w:abstractNum>
   <w:abstractNum w:abstractNumId="1" w15:restartNumberingAfterBreak="0">
+    <w:nsid w:val="1BAB14AA"/>
+    <w:multiLevelType w:val="hybridMultilevel"/>
+    <w:tmpl w:val="9EBC1B96"/>
+    <w:lvl w:ilvl="0" w:tplc="080A000F">
+      <w:start w:val="1"/>
+      <w:numFmt w:val="decimal"/>
+      <w:lvlText w:val="%1."/>
+      <w:lvlJc w:val="left"/>
+      <w:pPr>
+        <w:ind w:left="720" w:hanging="360"/>
+      </w:pPr>
+      <w:rPr>
+        <w:rFonts w:hint="default"/>
+      </w:rPr>
+    </w:lvl>
+    <w:lvl w:ilvl="1" w:tplc="080A0019" w:tentative="1">
+      <w:start w:val="1"/>
+      <w:numFmt w:val="lowerLetter"/>
+      <w:lvlText w:val="%2."/>
+      <w:lvlJc w:val="left"/>
+      <w:pPr>
+        <w:ind w:left="1440" w:hanging="360"/>
+      </w:pPr>
+    </w:lvl>
+    <w:lvl w:ilvl="2" w:tplc="080A001B" w:tentative="1">
+      <w:start w:val="1"/>
+      <w:numFmt w:val="lowerRoman"/>
+      <w:lvlText w:val="%3."/>
+      <w:lvlJc w:val="right"/>
+      <w:pPr>
+        <w:ind w:left="2160" w:hanging="180"/>
+      </w:pPr>
+    </w:lvl>
+    <w:lvl w:ilvl="3" w:tplc="080A000F" w:tentative="1">
+      <w:start w:val="1"/>
+      <w:numFmt w:val="decimal"/>
+      <w:lvlText w:val="%4."/>
+      <w:lvlJc w:val="left"/>
+      <w:pPr>
+        <w:ind w:left="2880" w:hanging="360"/>
+      </w:pPr>
+    </w:lvl>
+    <w:lvl w:ilvl="4" w:tplc="080A0019" w:tentative="1">
+      <w:start w:val="1"/>
+      <w:numFmt w:val="lowerLetter"/>
+      <w:lvlText w:val="%5."/>
+      <w:lvlJc w:val="left"/>
+      <w:pPr>
+        <w:ind w:left="3600" w:hanging="360"/>
+      </w:pPr>
+    </w:lvl>
+    <w:lvl w:ilvl="5" w:tplc="080A001B" w:tentative="1">
+      <w:start w:val="1"/>
+      <w:numFmt w:val="lowerRoman"/>
+      <w:lvlText w:val="%6."/>
+      <w:lvlJc w:val="right"/>
+      <w:pPr>
+        <w:ind w:left="4320" w:hanging="180"/>
+      </w:pPr>
+    </w:lvl>
+    <w:lvl w:ilvl="6" w:tplc="080A000F" w:tentative="1">
+      <w:start w:val="1"/>
+      <w:numFmt w:val="decimal"/>
+      <w:lvlText w:val="%7."/>
+      <w:lvlJc w:val="left"/>
+      <w:pPr>
+        <w:ind w:left="5040" w:hanging="360"/>
+      </w:pPr>
+    </w:lvl>
+    <w:lvl w:ilvl="7" w:tplc="080A0019" w:tentative="1">
+      <w:start w:val="1"/>
+      <w:numFmt w:val="lowerLetter"/>
+      <w:lvlText w:val="%8."/>
+      <w:lvlJc w:val="left"/>
+      <w:pPr>
+        <w:ind w:left="5760" w:hanging="360"/>
+      </w:pPr>
+    </w:lvl>
+    <w:lvl w:ilvl="8" w:tplc="080A001B" w:tentative="1">
+      <w:start w:val="1"/>
+      <w:numFmt w:val="lowerRoman"/>
+      <w:lvlText w:val="%9."/>
+      <w:lvlJc w:val="right"/>
+      <w:pPr>
+        <w:ind w:left="6480" w:hanging="180"/>
+      </w:pPr>
+    </w:lvl>
+  </w:abstractNum>
+  <w:abstractNum w:abstractNumId="2" w15:restartNumberingAfterBreak="0">
     <w:nsid w:val="1DAB6AE7"/>
     <w:multiLevelType w:val="hybridMultilevel"/>
     <w:tmpl w:val="1B9474AA"/>
@@ -1564,7 +1505,7 @@
       </w:pPr>
     </w:lvl>
   </w:abstractNum>
-  <w:abstractNum w:abstractNumId="2" w15:restartNumberingAfterBreak="0">
+  <w:abstractNum w:abstractNumId="3" w15:restartNumberingAfterBreak="0">
     <w:nsid w:val="1DF91627"/>
     <w:multiLevelType w:val="hybridMultilevel"/>
     <w:tmpl w:val="219E3172"/>
@@ -1653,7 +1594,7 @@
       </w:pPr>
     </w:lvl>
   </w:abstractNum>
-  <w:abstractNum w:abstractNumId="3" w15:restartNumberingAfterBreak="0">
+  <w:abstractNum w:abstractNumId="4" w15:restartNumberingAfterBreak="0">
     <w:nsid w:val="1E903F3B"/>
     <w:multiLevelType w:val="hybridMultilevel"/>
     <w:tmpl w:val="3626B86A"/>
@@ -1742,7 +1683,7 @@
       </w:pPr>
     </w:lvl>
   </w:abstractNum>
-  <w:abstractNum w:abstractNumId="4" w15:restartNumberingAfterBreak="0">
+  <w:abstractNum w:abstractNumId="5" w15:restartNumberingAfterBreak="0">
     <w:nsid w:val="27AA4BFD"/>
     <w:multiLevelType w:val="hybridMultilevel"/>
     <w:tmpl w:val="B7166852"/>
@@ -1831,7 +1772,7 @@
       </w:pPr>
     </w:lvl>
   </w:abstractNum>
-  <w:abstractNum w:abstractNumId="5" w15:restartNumberingAfterBreak="0">
+  <w:abstractNum w:abstractNumId="6" w15:restartNumberingAfterBreak="0">
     <w:nsid w:val="2D2D55FC"/>
     <w:multiLevelType w:val="hybridMultilevel"/>
     <w:tmpl w:val="3E42FD74"/>
@@ -1920,7 +1861,7 @@
       </w:pPr>
     </w:lvl>
   </w:abstractNum>
-  <w:abstractNum w:abstractNumId="6" w15:restartNumberingAfterBreak="0">
+  <w:abstractNum w:abstractNumId="7" w15:restartNumberingAfterBreak="0">
     <w:nsid w:val="414C405D"/>
     <w:multiLevelType w:val="hybridMultilevel"/>
     <w:tmpl w:val="4B4C3456"/>
@@ -2009,7 +1950,7 @@
       </w:pPr>
     </w:lvl>
   </w:abstractNum>
-  <w:abstractNum w:abstractNumId="7" w15:restartNumberingAfterBreak="0">
+  <w:abstractNum w:abstractNumId="8" w15:restartNumberingAfterBreak="0">
     <w:nsid w:val="43CD5C25"/>
     <w:multiLevelType w:val="hybridMultilevel"/>
     <w:tmpl w:val="5B9E28C0"/>
@@ -2098,7 +2039,7 @@
       </w:pPr>
     </w:lvl>
   </w:abstractNum>
-  <w:abstractNum w:abstractNumId="8" w15:restartNumberingAfterBreak="0">
+  <w:abstractNum w:abstractNumId="9" w15:restartNumberingAfterBreak="0">
     <w:nsid w:val="45697D69"/>
     <w:multiLevelType w:val="hybridMultilevel"/>
     <w:tmpl w:val="A1DE708E"/>
@@ -2187,7 +2128,7 @@
       </w:pPr>
     </w:lvl>
   </w:abstractNum>
-  <w:abstractNum w:abstractNumId="9" w15:restartNumberingAfterBreak="0">
+  <w:abstractNum w:abstractNumId="10" w15:restartNumberingAfterBreak="0">
     <w:nsid w:val="4F861DF5"/>
     <w:multiLevelType w:val="hybridMultilevel"/>
     <w:tmpl w:val="22940E4E"/>
@@ -2276,7 +2217,7 @@
       </w:pPr>
     </w:lvl>
   </w:abstractNum>
-  <w:abstractNum w:abstractNumId="10" w15:restartNumberingAfterBreak="0">
+  <w:abstractNum w:abstractNumId="11" w15:restartNumberingAfterBreak="0">
     <w:nsid w:val="502D2761"/>
     <w:multiLevelType w:val="hybridMultilevel"/>
     <w:tmpl w:val="6CA21C10"/>
@@ -2365,7 +2306,7 @@
       </w:pPr>
     </w:lvl>
   </w:abstractNum>
-  <w:abstractNum w:abstractNumId="11" w15:restartNumberingAfterBreak="0">
+  <w:abstractNum w:abstractNumId="12" w15:restartNumberingAfterBreak="0">
     <w:nsid w:val="51A73A68"/>
     <w:multiLevelType w:val="hybridMultilevel"/>
     <w:tmpl w:val="56429370"/>
@@ -2454,7 +2395,7 @@
       </w:pPr>
     </w:lvl>
   </w:abstractNum>
-  <w:abstractNum w:abstractNumId="12" w15:restartNumberingAfterBreak="0">
+  <w:abstractNum w:abstractNumId="13" w15:restartNumberingAfterBreak="0">
     <w:nsid w:val="53DB34BB"/>
     <w:multiLevelType w:val="hybridMultilevel"/>
     <w:tmpl w:val="3BD85BEA"/>
@@ -2540,7 +2481,7 @@
       </w:pPr>
     </w:lvl>
   </w:abstractNum>
-  <w:abstractNum w:abstractNumId="13" w15:restartNumberingAfterBreak="0">
+  <w:abstractNum w:abstractNumId="14" w15:restartNumberingAfterBreak="0">
     <w:nsid w:val="548C3B1B"/>
     <w:multiLevelType w:val="hybridMultilevel"/>
     <w:tmpl w:val="0E506B98"/>
@@ -2629,7 +2570,7 @@
       </w:pPr>
     </w:lvl>
   </w:abstractNum>
-  <w:abstractNum w:abstractNumId="14" w15:restartNumberingAfterBreak="0">
+  <w:abstractNum w:abstractNumId="15" w15:restartNumberingAfterBreak="0">
     <w:nsid w:val="5667711C"/>
     <w:multiLevelType w:val="hybridMultilevel"/>
     <w:tmpl w:val="C0CCC858"/>
@@ -2718,7 +2659,7 @@
       </w:pPr>
     </w:lvl>
   </w:abstractNum>
-  <w:abstractNum w:abstractNumId="15" w15:restartNumberingAfterBreak="0">
+  <w:abstractNum w:abstractNumId="16" w15:restartNumberingAfterBreak="0">
     <w:nsid w:val="5D6D5E2F"/>
     <w:multiLevelType w:val="hybridMultilevel"/>
     <w:tmpl w:val="1A5207C2"/>
@@ -2807,7 +2748,7 @@
       </w:pPr>
     </w:lvl>
   </w:abstractNum>
-  <w:abstractNum w:abstractNumId="16" w15:restartNumberingAfterBreak="0">
+  <w:abstractNum w:abstractNumId="17" w15:restartNumberingAfterBreak="0">
     <w:nsid w:val="724C19FE"/>
     <w:multiLevelType w:val="hybridMultilevel"/>
     <w:tmpl w:val="827AF680"/>
@@ -2896,7 +2837,7 @@
       </w:pPr>
     </w:lvl>
   </w:abstractNum>
-  <w:abstractNum w:abstractNumId="17" w15:restartNumberingAfterBreak="0">
+  <w:abstractNum w:abstractNumId="18" w15:restartNumberingAfterBreak="0">
     <w:nsid w:val="7E5275A0"/>
     <w:multiLevelType w:val="hybridMultilevel"/>
     <w:tmpl w:val="07824AC4"/>
@@ -2986,58 +2927,61 @@
     </w:lvl>
   </w:abstractNum>
   <w:num w:numId="1" w16cid:durableId="1600135780">
-    <w:abstractNumId w:val="1"/>
+    <w:abstractNumId w:val="2"/>
   </w:num>
   <w:num w:numId="2" w16cid:durableId="475494482">
-    <w:abstractNumId w:val="11"/>
+    <w:abstractNumId w:val="12"/>
   </w:num>
   <w:num w:numId="3" w16cid:durableId="290944375">
-    <w:abstractNumId w:val="3"/>
+    <w:abstractNumId w:val="4"/>
   </w:num>
   <w:num w:numId="4" w16cid:durableId="986933752">
+    <w:abstractNumId w:val="6"/>
+  </w:num>
+  <w:num w:numId="5" w16cid:durableId="870068673">
+    <w:abstractNumId w:val="15"/>
+  </w:num>
+  <w:num w:numId="6" w16cid:durableId="1186213814">
+    <w:abstractNumId w:val="14"/>
+  </w:num>
+  <w:num w:numId="7" w16cid:durableId="898175034">
+    <w:abstractNumId w:val="7"/>
+  </w:num>
+  <w:num w:numId="8" w16cid:durableId="1053116862">
+    <w:abstractNumId w:val="9"/>
+  </w:num>
+  <w:num w:numId="9" w16cid:durableId="1489249128">
+    <w:abstractNumId w:val="10"/>
+  </w:num>
+  <w:num w:numId="10" w16cid:durableId="653416085">
     <w:abstractNumId w:val="5"/>
   </w:num>
-  <w:num w:numId="5" w16cid:durableId="870068673">
-    <w:abstractNumId w:val="14"/>
-  </w:num>
-  <w:num w:numId="6" w16cid:durableId="1186213814">
-    <w:abstractNumId w:val="13"/>
-  </w:num>
-  <w:num w:numId="7" w16cid:durableId="898175034">
-    <w:abstractNumId w:val="6"/>
-  </w:num>
-  <w:num w:numId="8" w16cid:durableId="1053116862">
+  <w:num w:numId="11" w16cid:durableId="1630431516">
     <w:abstractNumId w:val="8"/>
   </w:num>
-  <w:num w:numId="9" w16cid:durableId="1489249128">
-    <w:abstractNumId w:val="9"/>
-  </w:num>
-  <w:num w:numId="10" w16cid:durableId="653416085">
-    <w:abstractNumId w:val="4"/>
-  </w:num>
-  <w:num w:numId="11" w16cid:durableId="1630431516">
-    <w:abstractNumId w:val="7"/>
-  </w:num>
   <w:num w:numId="12" w16cid:durableId="1786850622">
-    <w:abstractNumId w:val="12"/>
+    <w:abstractNumId w:val="13"/>
   </w:num>
   <w:num w:numId="13" w16cid:durableId="1684700143">
     <w:abstractNumId w:val="0"/>
   </w:num>
   <w:num w:numId="14" w16cid:durableId="1300722076">
-    <w:abstractNumId w:val="10"/>
+    <w:abstractNumId w:val="11"/>
   </w:num>
   <w:num w:numId="15" w16cid:durableId="1732651567">
-    <w:abstractNumId w:val="15"/>
+    <w:abstractNumId w:val="16"/>
   </w:num>
   <w:num w:numId="16" w16cid:durableId="421797495">
+    <w:abstractNumId w:val="18"/>
+  </w:num>
+  <w:num w:numId="17" w16cid:durableId="1670215134">
+    <w:abstractNumId w:val="3"/>
+  </w:num>
+  <w:num w:numId="18" w16cid:durableId="1031611732">
     <w:abstractNumId w:val="17"/>
   </w:num>
-  <w:num w:numId="17" w16cid:durableId="1670215134">
-    <w:abstractNumId w:val="2"/>
-  </w:num>
-  <w:num w:numId="18" w16cid:durableId="1031611732">
-    <w:abstractNumId w:val="16"/>
+  <w:num w:numId="19" w16cid:durableId="1473670189">
+    <w:abstractNumId w:val="1"/>
   </w:num>
 </w:numbering>
 </file>
@@ -3646,7 +3590,6 @@
   <w:style w:type="character" w:default="1" w:styleId="Fuentedeprrafopredeter">
     <w:name w:val="Default Paragraph Font"/>
     <w:uiPriority w:val="1"/>
-    <w:semiHidden/>
     <w:unhideWhenUsed/>
   </w:style>
   <w:style w:type="table" w:default="1" w:styleId="Tablanormal">

</xml_diff>

<commit_message>
Se corrigió la descripción del CU22 y su diagrama de robustez
</commit_message>
<xml_diff>
--- a/Documentación/CU-22_ActualizarMonedero/Descripción.docx
+++ b/Documentación/CU-22_ActualizarMonedero/Descripción.docx
@@ -54,10 +54,10 @@
               <w:t xml:space="preserve"> </w:t>
             </w:r>
             <w:r>
-              <w:t>Actualizar saldo de</w:t>
-            </w:r>
-            <w:r>
-              <w:t xml:space="preserve"> monedero</w:t>
+              <w:t xml:space="preserve">Actualizar </w:t>
+            </w:r>
+            <w:r>
+              <w:t>monedero</w:t>
             </w:r>
           </w:p>
         </w:tc>
@@ -92,7 +92,13 @@
               <w:jc w:val="both"/>
             </w:pPr>
             <w:r>
-              <w:t>El caso de uso permite al buscar un monedero por su código de barras y aumentar o disminuir su saldo.</w:t>
+              <w:t xml:space="preserve">El caso de uso permite </w:t>
+            </w:r>
+            <w:r>
+              <w:t>modificar los datos del titular del monedero con el fin de hacer correcciones o registrar el cambio de teléfono</w:t>
+            </w:r>
+            <w:r>
+              <w:t>.</w:t>
             </w:r>
           </w:p>
         </w:tc>
@@ -567,10 +573,7 @@
               <w:t>.</w:t>
             </w:r>
             <w:r>
-              <w:t xml:space="preserve"> </w:t>
-            </w:r>
-            <w:r>
-              <w:t>(FA-01)</w:t>
+              <w:t xml:space="preserve"> (FA-01)</w:t>
             </w:r>
           </w:p>
           <w:p>
@@ -630,6 +633,44 @@
             </w:r>
             <w:r>
               <w:t>.</w:t>
+            </w:r>
+          </w:p>
+          <w:p>
+            <w:pPr>
+              <w:pStyle w:val="Prrafodelista"/>
+              <w:numPr>
+                <w:ilvl w:val="0"/>
+                <w:numId w:val="1"/>
+              </w:numPr>
+              <w:jc w:val="both"/>
+            </w:pPr>
+            <w:r>
+              <w:t xml:space="preserve">El cajero da clic en el botón </w:t>
+            </w:r>
+            <w:r>
+              <w:t>“</w:t>
+            </w:r>
+            <w:r>
+              <w:t>Aceptar”.</w:t>
+            </w:r>
+          </w:p>
+          <w:p>
+            <w:pPr>
+              <w:pStyle w:val="Prrafodelista"/>
+              <w:numPr>
+                <w:ilvl w:val="0"/>
+                <w:numId w:val="1"/>
+              </w:numPr>
+              <w:jc w:val="both"/>
+            </w:pPr>
+            <w:r>
+              <w:t xml:space="preserve">El sistema cierra la ventana </w:t>
+            </w:r>
+            <w:r>
+              <w:t>“</w:t>
+            </w:r>
+            <w:r>
+              <w:t>InfoView”.</w:t>
             </w:r>
           </w:p>
           <w:p>
@@ -888,10 +929,7 @@
               <w:t>“</w:t>
             </w:r>
             <w:r>
-              <w:t xml:space="preserve">AdvertenciaView” con el mensaje “El formato del teléfono es incorrecto, debe tener 10 dígitos numéricos” </w:t>
-            </w:r>
-            <w:r>
-              <w:t xml:space="preserve">y un botón </w:t>
+              <w:t xml:space="preserve">AdvertenciaView” con el mensaje “El formato del teléfono es incorrecto, debe tener 10 dígitos numéricos” y un botón </w:t>
             </w:r>
             <w:r>
               <w:t>“</w:t>
@@ -939,18 +977,6 @@
             </w:r>
             <w:r>
               <w:t>AdvertenciaView”</w:t>
-            </w:r>
-            <w:r>
-              <w:t xml:space="preserve"> y muestra la ventana </w:t>
-            </w:r>
-            <w:r>
-              <w:t>“</w:t>
-            </w:r>
-            <w:r>
-              <w:t>VerMonederosView</w:t>
-            </w:r>
-            <w:r>
-              <w:t>”</w:t>
             </w:r>
             <w:r>
               <w:t>.</w:t>
@@ -3590,6 +3616,7 @@
   <w:style w:type="character" w:default="1" w:styleId="Fuentedeprrafopredeter">
     <w:name w:val="Default Paragraph Font"/>
     <w:uiPriority w:val="1"/>
+    <w:semiHidden/>
     <w:unhideWhenUsed/>
   </w:style>
   <w:style w:type="table" w:default="1" w:styleId="Tablanormal">

</xml_diff>